<commit_message>
Ajuste de rectas y base para demás tipos
</commit_message>
<xml_diff>
--- a/gestion/Ajustadora.docx
+++ b/gestion/Ajustadora.docx
@@ -2,7 +2,1285 @@
 <file path=word/document.xml><?xml version="1.0" encoding="utf-8"?>
 <w:document xmlns:wpc="http://schemas.microsoft.com/office/word/2010/wordprocessingCanvas" xmlns:cx="http://schemas.microsoft.com/office/drawing/2014/chartex" xmlns:cx1="http://schemas.microsoft.com/office/drawing/2015/9/8/chartex" xmlns:cx2="http://schemas.microsoft.com/office/drawing/2015/10/21/chartex" xmlns:cx3="http://schemas.microsoft.com/office/drawing/2016/5/9/chartex" xmlns:cx4="http://schemas.microsoft.com/office/drawing/2016/5/10/chartex" xmlns:cx5="http://schemas.microsoft.com/office/drawing/2016/5/11/chartex" xmlns:cx6="http://schemas.microsoft.com/office/drawing/2016/5/12/chartex" xmlns:cx7="http://schemas.microsoft.com/office/drawing/2016/5/13/chartex" xmlns:cx8="http://schemas.microsoft.com/office/drawing/2016/5/14/chartex" xmlns:mc="http://schemas.openxmlformats.org/markup-compatibility/2006" xmlns:aink="http://schemas.microsoft.com/office/drawing/2016/ink" xmlns:am3d="http://schemas.microsoft.com/office/drawing/2017/model3d" xmlns:o="urn:schemas-microsoft-com:office:office" xmlns:r="http://schemas.openxmlformats.org/officeDocument/2006/relationships" xmlns:m="http://schemas.openxmlformats.org/officeDocument/2006/math" xmlns:v="urn:schemas-microsoft-com:vml" xmlns:wp14="http://schemas.microsoft.com/office/word/2010/wordprocessingDrawing" xmlns:wp="http://schemas.openxmlformats.org/drawingml/2006/wordprocessingDrawing" xmlns:w10="urn:schemas-microsoft-com:office:word" xmlns:w="http://schemas.openxmlformats.org/wordprocessingml/2006/main" xmlns:w14="http://schemas.microsoft.com/office/word/2010/wordml" xmlns:w15="http://schemas.microsoft.com/office/word/2012/wordml" xmlns:w16cex="http://schemas.microsoft.com/office/word/2018/wordml/cex" xmlns:w16cid="http://schemas.microsoft.com/office/word/2016/wordml/cid" xmlns:w16="http://schemas.microsoft.com/office/word/2018/wordml" xmlns:w16sdtdh="http://schemas.microsoft.com/office/word/2020/wordml/sdtdatahash" xmlns:w16se="http://schemas.microsoft.com/office/word/2015/wordml/symex" xmlns:wpg="http://schemas.microsoft.com/office/word/2010/wordprocessingGroup" xmlns:wpi="http://schemas.microsoft.com/office/word/2010/wordprocessingInk" xmlns:wne="http://schemas.microsoft.com/office/word/2006/wordml" xmlns:wps="http://schemas.microsoft.com/office/word/2010/wordprocessingShape" mc:Ignorable="w14 w15 w16se w16cid w16 w16cex w16sdtdh wp14">
   <w:body>
-    <w:p/>
+    <w:p>
+      <w:pPr>
+        <w:pStyle w:val="Ttulo"/>
+        <w:rPr>
+          <w:lang w:val="es-ES"/>
+        </w:rPr>
+      </w:pPr>
+      <w:r>
+        <w:rPr>
+          <w:lang w:val="es-ES"/>
+        </w:rPr>
+        <w:t>Ajustadora de Funciones</w:t>
+      </w:r>
+    </w:p>
+    <w:p>
+      <w:pPr>
+        <w:rPr>
+          <w:lang w:val="es-ES"/>
+        </w:rPr>
+      </w:pPr>
+    </w:p>
+    <w:p>
+      <w:pPr>
+        <w:pStyle w:val="Ttulo1"/>
+        <w:rPr>
+          <w:lang w:val="es-ES"/>
+        </w:rPr>
+      </w:pPr>
+      <w:r>
+        <w:rPr>
+          <w:lang w:val="es-ES"/>
+        </w:rPr>
+        <w:t>Cálculo de función</w:t>
+      </w:r>
+    </w:p>
+    <w:p>
+      <w:pPr>
+        <w:rPr>
+          <w:lang w:val="es-ES"/>
+        </w:rPr>
+      </w:pPr>
+    </w:p>
+    <w:p>
+      <w:pPr>
+        <w:rPr>
+          <w:lang w:val="es-ES"/>
+        </w:rPr>
+      </w:pPr>
+      <w:r>
+        <w:rPr>
+          <w:u w:val="single"/>
+          <w:lang w:val="es-ES"/>
+        </w:rPr>
+        <w:t>Datos</w:t>
+      </w:r>
+      <w:r>
+        <w:rPr>
+          <w:lang w:val="es-ES"/>
+        </w:rPr>
+        <w:t>:</w:t>
+      </w:r>
+    </w:p>
+    <w:p>
+      <w:pPr>
+        <w:pStyle w:val="Prrafodelista"/>
+        <w:numPr>
+          <w:ilvl w:val="0"/>
+          <w:numId w:val="1"/>
+        </w:numPr>
+        <w:rPr>
+          <w:lang w:val="es-ES"/>
+        </w:rPr>
+      </w:pPr>
+      <w:r>
+        <w:rPr>
+          <w:lang w:val="es-ES"/>
+        </w:rPr>
+        <w:t>Lista de puntos</w:t>
+      </w:r>
+    </w:p>
+    <w:p>
+      <w:pPr>
+        <w:pStyle w:val="Prrafodelista"/>
+        <w:numPr>
+          <w:ilvl w:val="0"/>
+          <w:numId w:val="1"/>
+        </w:numPr>
+        <w:rPr>
+          <w:lang w:val="es-ES"/>
+        </w:rPr>
+      </w:pPr>
+      <w:r>
+        <w:rPr>
+          <w:lang w:val="es-ES"/>
+        </w:rPr>
+        <w:t>Forma de la función</w:t>
+      </w:r>
+    </w:p>
+    <w:p>
+      <w:pPr>
+        <w:rPr>
+          <w:lang w:val="es-ES"/>
+        </w:rPr>
+      </w:pPr>
+    </w:p>
+    <w:p>
+      <w:pPr>
+        <w:rPr>
+          <w:lang w:val="es-ES"/>
+        </w:rPr>
+      </w:pPr>
+      <w:r>
+        <w:rPr>
+          <w:u w:val="single"/>
+          <w:lang w:val="es-ES"/>
+        </w:rPr>
+        <w:t>Pasos</w:t>
+      </w:r>
+      <w:r>
+        <w:rPr>
+          <w:lang w:val="es-ES"/>
+        </w:rPr>
+        <w:t>:</w:t>
+      </w:r>
+    </w:p>
+    <w:p>
+      <w:pPr>
+        <w:pStyle w:val="Prrafodelista"/>
+        <w:numPr>
+          <w:ilvl w:val="0"/>
+          <w:numId w:val="2"/>
+        </w:numPr>
+        <w:rPr>
+          <w:lang w:val="es-ES"/>
+        </w:rPr>
+      </w:pPr>
+      <w:r>
+        <w:rPr>
+          <w:lang w:val="es-ES"/>
+        </w:rPr>
+        <w:t>Armar SEL según el tipo de función</w:t>
+      </w:r>
+    </w:p>
+    <w:p>
+      <w:pPr>
+        <w:pStyle w:val="Prrafodelista"/>
+        <w:numPr>
+          <w:ilvl w:val="0"/>
+          <w:numId w:val="2"/>
+        </w:numPr>
+        <w:rPr>
+          <w:lang w:val="es-ES"/>
+        </w:rPr>
+      </w:pPr>
+      <w:r>
+        <w:rPr>
+          <w:lang w:val="es-ES"/>
+        </w:rPr>
+        <w:t>Calcular los coeficientes del SEL</w:t>
+      </w:r>
+    </w:p>
+    <w:p>
+      <w:pPr>
+        <w:pStyle w:val="Prrafodelista"/>
+        <w:numPr>
+          <w:ilvl w:val="0"/>
+          <w:numId w:val="2"/>
+        </w:numPr>
+        <w:rPr>
+          <w:lang w:val="es-ES"/>
+        </w:rPr>
+      </w:pPr>
+      <w:r>
+        <w:rPr>
+          <w:lang w:val="es-ES"/>
+        </w:rPr>
+        <w:t>Resolver SEL</w:t>
+      </w:r>
+    </w:p>
+    <w:p>
+      <w:pPr>
+        <w:pStyle w:val="Prrafodelista"/>
+        <w:numPr>
+          <w:ilvl w:val="0"/>
+          <w:numId w:val="2"/>
+        </w:numPr>
+        <w:rPr>
+          <w:lang w:val="es-ES"/>
+        </w:rPr>
+      </w:pPr>
+      <w:r>
+        <w:rPr>
+          <w:lang w:val="es-ES"/>
+        </w:rPr>
+        <w:t>Calcular error</w:t>
+      </w:r>
+    </w:p>
+    <w:p>
+      <w:pPr>
+        <w:rPr>
+          <w:lang w:val="es-ES"/>
+        </w:rPr>
+      </w:pPr>
+    </w:p>
+    <w:p>
+      <w:pPr>
+        <w:rPr>
+          <w:lang w:val="es-ES"/>
+        </w:rPr>
+      </w:pPr>
+      <w:r>
+        <w:rPr>
+          <w:b/>
+          <w:bCs/>
+          <w:lang w:val="es-ES"/>
+        </w:rPr>
+        <w:t>Observaciones:</w:t>
+      </w:r>
+    </w:p>
+    <w:p>
+      <w:pPr>
+        <w:pStyle w:val="Prrafodelista"/>
+        <w:numPr>
+          <w:ilvl w:val="0"/>
+          <w:numId w:val="3"/>
+        </w:numPr>
+        <w:rPr>
+          <w:lang w:val="es-ES"/>
+        </w:rPr>
+      </w:pPr>
+      <w:r>
+        <w:rPr>
+          <w:lang w:val="es-ES"/>
+        </w:rPr>
+        <w:t>Es más conveniente dejar pre programados los SEL armados según el tipo de función, en vez de tener que calcular su armado.</w:t>
+      </w:r>
+    </w:p>
+    <w:p>
+      <w:pPr>
+        <w:rPr>
+          <w:lang w:val="es-ES"/>
+        </w:rPr>
+      </w:pPr>
+      <w:r>
+        <w:rPr>
+          <w:lang w:val="es-ES"/>
+        </w:rPr>
+        <w:br w:type="page"/>
+      </w:r>
+    </w:p>
+    <w:p>
+      <w:pPr>
+        <w:pStyle w:val="Ttulo1"/>
+        <w:rPr>
+          <w:lang w:val="es-ES"/>
+        </w:rPr>
+      </w:pPr>
+      <w:r>
+        <w:rPr>
+          <w:noProof/>
+          <w:lang w:val="es-ES"/>
+        </w:rPr>
+        <w:lastRenderedPageBreak/>
+        <w:drawing>
+          <wp:anchor distT="0" distB="0" distL="114300" distR="114300" simplePos="0" relativeHeight="251658240" behindDoc="0" locked="0" layoutInCell="1" allowOverlap="1" wp14:anchorId="4B599CF1" wp14:editId="3C73E733">
+            <wp:simplePos x="0" y="0"/>
+            <wp:positionH relativeFrom="column">
+              <wp:posOffset>64412</wp:posOffset>
+            </wp:positionH>
+            <wp:positionV relativeFrom="paragraph">
+              <wp:posOffset>316313</wp:posOffset>
+            </wp:positionV>
+            <wp:extent cx="5398770" cy="5581650"/>
+            <wp:effectExtent l="0" t="0" r="0" b="0"/>
+            <wp:wrapSquare wrapText="bothSides"/>
+            <wp:docPr id="2" name="Imagen 2"/>
+            <wp:cNvGraphicFramePr>
+              <a:graphicFrameLocks xmlns:a="http://schemas.openxmlformats.org/drawingml/2006/main" noChangeAspect="1"/>
+            </wp:cNvGraphicFramePr>
+            <a:graphic xmlns:a="http://schemas.openxmlformats.org/drawingml/2006/main">
+              <a:graphicData uri="http://schemas.openxmlformats.org/drawingml/2006/picture">
+                <pic:pic xmlns:pic="http://schemas.openxmlformats.org/drawingml/2006/picture">
+                  <pic:nvPicPr>
+                    <pic:cNvPr id="0" name="Picture 2"/>
+                    <pic:cNvPicPr>
+                      <a:picLocks noChangeAspect="1" noChangeArrowheads="1"/>
+                    </pic:cNvPicPr>
+                  </pic:nvPicPr>
+                  <pic:blipFill>
+                    <a:blip r:embed="rId5">
+                      <a:extLst>
+                        <a:ext uri="{28A0092B-C50C-407E-A947-70E740481C1C}">
+                          <a14:useLocalDpi xmlns:a14="http://schemas.microsoft.com/office/drawing/2010/main" val="0"/>
+                        </a:ext>
+                      </a:extLst>
+                    </a:blip>
+                    <a:srcRect/>
+                    <a:stretch>
+                      <a:fillRect/>
+                    </a:stretch>
+                  </pic:blipFill>
+                  <pic:spPr bwMode="auto">
+                    <a:xfrm>
+                      <a:off x="0" y="0"/>
+                      <a:ext cx="5398770" cy="5581650"/>
+                    </a:xfrm>
+                    <a:prstGeom prst="rect">
+                      <a:avLst/>
+                    </a:prstGeom>
+                    <a:noFill/>
+                    <a:ln>
+                      <a:noFill/>
+                    </a:ln>
+                  </pic:spPr>
+                </pic:pic>
+              </a:graphicData>
+            </a:graphic>
+          </wp:anchor>
+        </w:drawing>
+      </w:r>
+      <w:r>
+        <w:rPr>
+          <w:lang w:val="es-ES"/>
+        </w:rPr>
+        <w:t>Diagrama de clases para cálculo de ajuste</w:t>
+      </w:r>
+    </w:p>
+    <w:p>
+      <w:pPr>
+        <w:rPr>
+          <w:lang w:val="es-ES"/>
+        </w:rPr>
+      </w:pPr>
+      <w:r>
+        <w:rPr>
+          <w:lang w:val="es-ES"/>
+        </w:rPr>
+        <w:br w:type="page"/>
+      </w:r>
+    </w:p>
+    <w:p>
+      <w:pPr>
+        <w:pStyle w:val="Ttulo1"/>
+        <w:rPr>
+          <w:lang w:val="es-ES"/>
+        </w:rPr>
+      </w:pPr>
+      <w:r>
+        <w:rPr>
+          <w:lang w:val="es-ES"/>
+        </w:rPr>
+        <w:lastRenderedPageBreak/>
+        <w:t>Sistema de ecuaciones lineales por tipo de función</w:t>
+      </w:r>
+    </w:p>
+    <w:p>
+      <w:pPr>
+        <w:rPr>
+          <w:lang w:val="es-ES"/>
+        </w:rPr>
+      </w:pPr>
+      <w:r>
+        <w:rPr>
+          <w:lang w:val="es-ES"/>
+        </w:rPr>
+        <w:t>(* aclaración: se omiten las sumatorias a propósito)</w:t>
+      </w:r>
+    </w:p>
+    <w:p>
+      <w:pPr>
+        <w:pStyle w:val="Ttulo2"/>
+        <w:rPr>
+          <w:lang w:val="es-ES"/>
+        </w:rPr>
+      </w:pPr>
+      <w:r>
+        <w:rPr>
+          <w:lang w:val="es-ES"/>
+        </w:rPr>
+        <w:t>Lineal</w:t>
+      </w:r>
+    </w:p>
+    <w:p>
+      <w:pPr>
+        <w:rPr>
+          <w:rFonts w:eastAsiaTheme="minorEastAsia"/>
+          <w:lang w:val="es-ES"/>
+        </w:rPr>
+      </w:pPr>
+      <m:oMathPara>
+        <m:oMath>
+          <m:r>
+            <w:rPr>
+              <w:rFonts w:ascii="Cambria Math" w:hAnsi="Cambria Math"/>
+              <w:lang w:val="es-ES"/>
+            </w:rPr>
+            <m:t>SEL=</m:t>
+          </m:r>
+          <m:d>
+            <m:dPr>
+              <m:ctrlPr>
+                <w:rPr>
+                  <w:rFonts w:ascii="Cambria Math" w:hAnsi="Cambria Math"/>
+                  <w:i/>
+                  <w:lang w:val="es-ES"/>
+                </w:rPr>
+              </m:ctrlPr>
+            </m:dPr>
+            <m:e>
+              <m:r>
+                <w:rPr>
+                  <w:rFonts w:ascii="Cambria Math" w:hAnsi="Cambria Math"/>
+                  <w:lang w:val="es-ES"/>
+                </w:rPr>
+                <m:t xml:space="preserve"> </m:t>
+              </m:r>
+              <m:m>
+                <m:mPr>
+                  <m:mcs>
+                    <m:mc>
+                      <m:mcPr>
+                        <m:count m:val="2"/>
+                        <m:mcJc m:val="center"/>
+                      </m:mcPr>
+                    </m:mc>
+                  </m:mcs>
+                  <m:ctrlPr>
+                    <w:rPr>
+                      <w:rFonts w:ascii="Cambria Math" w:hAnsi="Cambria Math"/>
+                      <w:i/>
+                      <w:lang w:val="es-ES"/>
+                    </w:rPr>
+                  </m:ctrlPr>
+                </m:mPr>
+                <m:mr>
+                  <m:e>
+                    <m:sSup>
+                      <m:sSupPr>
+                        <m:ctrlPr>
+                          <w:rPr>
+                            <w:rFonts w:ascii="Cambria Math" w:hAnsi="Cambria Math"/>
+                            <w:i/>
+                            <w:lang w:val="es-ES"/>
+                          </w:rPr>
+                        </m:ctrlPr>
+                      </m:sSupPr>
+                      <m:e>
+                        <m:r>
+                          <w:rPr>
+                            <w:rFonts w:ascii="Cambria Math" w:hAnsi="Cambria Math"/>
+                            <w:lang w:val="es-ES"/>
+                          </w:rPr>
+                          <m:t>x</m:t>
+                        </m:r>
+                      </m:e>
+                      <m:sup>
+                        <m:r>
+                          <w:rPr>
+                            <w:rFonts w:ascii="Cambria Math" w:hAnsi="Cambria Math"/>
+                            <w:lang w:val="es-ES"/>
+                          </w:rPr>
+                          <m:t>2</m:t>
+                        </m:r>
+                      </m:sup>
+                    </m:sSup>
+                  </m:e>
+                  <m:e>
+                    <m:r>
+                      <w:rPr>
+                        <w:rFonts w:ascii="Cambria Math" w:hAnsi="Cambria Math"/>
+                        <w:lang w:val="es-ES"/>
+                      </w:rPr>
+                      <m:t>x</m:t>
+                    </m:r>
+                  </m:e>
+                </m:mr>
+                <m:mr>
+                  <m:e>
+                    <m:r>
+                      <w:rPr>
+                        <w:rFonts w:ascii="Cambria Math" w:hAnsi="Cambria Math"/>
+                        <w:lang w:val="es-ES"/>
+                      </w:rPr>
+                      <m:t>x</m:t>
+                    </m:r>
+                  </m:e>
+                  <m:e>
+                    <m:r>
+                      <w:rPr>
+                        <w:rFonts w:ascii="Cambria Math" w:hAnsi="Cambria Math"/>
+                        <w:lang w:val="es-ES"/>
+                      </w:rPr>
+                      <m:t>n</m:t>
+                    </m:r>
+                  </m:e>
+                </m:mr>
+              </m:m>
+            </m:e>
+          </m:d>
+          <m:r>
+            <w:rPr>
+              <w:rFonts w:ascii="Cambria Math" w:hAnsi="Cambria Math"/>
+              <w:lang w:val="es-ES"/>
+            </w:rPr>
+            <m:t>*</m:t>
+          </m:r>
+          <m:d>
+            <m:dPr>
+              <m:ctrlPr>
+                <w:rPr>
+                  <w:rFonts w:ascii="Cambria Math" w:hAnsi="Cambria Math"/>
+                  <w:i/>
+                  <w:lang w:val="es-ES"/>
+                </w:rPr>
+              </m:ctrlPr>
+            </m:dPr>
+            <m:e>
+              <m:m>
+                <m:mPr>
+                  <m:mcs>
+                    <m:mc>
+                      <m:mcPr>
+                        <m:count m:val="1"/>
+                        <m:mcJc m:val="center"/>
+                      </m:mcPr>
+                    </m:mc>
+                  </m:mcs>
+                  <m:ctrlPr>
+                    <w:rPr>
+                      <w:rFonts w:ascii="Cambria Math" w:hAnsi="Cambria Math"/>
+                      <w:i/>
+                      <w:lang w:val="es-ES"/>
+                    </w:rPr>
+                  </m:ctrlPr>
+                </m:mPr>
+                <m:mr>
+                  <m:e>
+                    <m:sSub>
+                      <m:sSubPr>
+                        <m:ctrlPr>
+                          <w:rPr>
+                            <w:rFonts w:ascii="Cambria Math" w:hAnsi="Cambria Math"/>
+                            <w:i/>
+                            <w:lang w:val="es-ES"/>
+                          </w:rPr>
+                        </m:ctrlPr>
+                      </m:sSubPr>
+                      <m:e>
+                        <m:r>
+                          <w:rPr>
+                            <w:rFonts w:ascii="Cambria Math" w:hAnsi="Cambria Math"/>
+                            <w:lang w:val="es-ES"/>
+                          </w:rPr>
+                          <m:t>c</m:t>
+                        </m:r>
+                      </m:e>
+                      <m:sub>
+                        <m:r>
+                          <w:rPr>
+                            <w:rFonts w:ascii="Cambria Math" w:hAnsi="Cambria Math"/>
+                            <w:lang w:val="es-ES"/>
+                          </w:rPr>
+                          <m:t>1</m:t>
+                        </m:r>
+                      </m:sub>
+                    </m:sSub>
+                  </m:e>
+                </m:mr>
+                <m:mr>
+                  <m:e>
+                    <m:sSub>
+                      <m:sSubPr>
+                        <m:ctrlPr>
+                          <w:rPr>
+                            <w:rFonts w:ascii="Cambria Math" w:hAnsi="Cambria Math"/>
+                            <w:i/>
+                            <w:lang w:val="es-ES"/>
+                          </w:rPr>
+                        </m:ctrlPr>
+                      </m:sSubPr>
+                      <m:e>
+                        <m:r>
+                          <w:rPr>
+                            <w:rFonts w:ascii="Cambria Math" w:hAnsi="Cambria Math"/>
+                            <w:lang w:val="es-ES"/>
+                          </w:rPr>
+                          <m:t>c</m:t>
+                        </m:r>
+                      </m:e>
+                      <m:sub>
+                        <m:r>
+                          <w:rPr>
+                            <w:rFonts w:ascii="Cambria Math" w:hAnsi="Cambria Math"/>
+                            <w:lang w:val="es-ES"/>
+                          </w:rPr>
+                          <m:t>2</m:t>
+                        </m:r>
+                      </m:sub>
+                    </m:sSub>
+                  </m:e>
+                </m:mr>
+              </m:m>
+            </m:e>
+          </m:d>
+          <m:r>
+            <w:rPr>
+              <w:rFonts w:ascii="Cambria Math" w:hAnsi="Cambria Math"/>
+              <w:lang w:val="es-ES"/>
+            </w:rPr>
+            <m:t>=</m:t>
+          </m:r>
+          <m:d>
+            <m:dPr>
+              <m:ctrlPr>
+                <w:rPr>
+                  <w:rFonts w:ascii="Cambria Math" w:hAnsi="Cambria Math"/>
+                  <w:i/>
+                  <w:lang w:val="es-ES"/>
+                </w:rPr>
+              </m:ctrlPr>
+            </m:dPr>
+            <m:e>
+              <m:m>
+                <m:mPr>
+                  <m:mcs>
+                    <m:mc>
+                      <m:mcPr>
+                        <m:count m:val="1"/>
+                        <m:mcJc m:val="center"/>
+                      </m:mcPr>
+                    </m:mc>
+                  </m:mcs>
+                  <m:ctrlPr>
+                    <w:rPr>
+                      <w:rFonts w:ascii="Cambria Math" w:hAnsi="Cambria Math"/>
+                      <w:i/>
+                      <w:lang w:val="es-ES"/>
+                    </w:rPr>
+                  </m:ctrlPr>
+                </m:mPr>
+                <m:mr>
+                  <m:e>
+                    <m:r>
+                      <w:rPr>
+                        <w:rFonts w:ascii="Cambria Math" w:hAnsi="Cambria Math"/>
+                        <w:lang w:val="es-ES"/>
+                      </w:rPr>
+                      <m:t>xy</m:t>
+                    </m:r>
+                  </m:e>
+                </m:mr>
+                <m:mr>
+                  <m:e>
+                    <m:r>
+                      <w:rPr>
+                        <w:rFonts w:ascii="Cambria Math" w:hAnsi="Cambria Math"/>
+                        <w:lang w:val="es-ES"/>
+                      </w:rPr>
+                      <m:t>y</m:t>
+                    </m:r>
+                  </m:e>
+                </m:mr>
+              </m:m>
+              <m:ctrlPr>
+                <w:rPr>
+                  <w:rFonts w:ascii="Cambria Math" w:eastAsiaTheme="minorEastAsia" w:hAnsi="Cambria Math"/>
+                  <w:i/>
+                  <w:lang w:val="es-ES"/>
+                </w:rPr>
+              </m:ctrlPr>
+            </m:e>
+          </m:d>
+        </m:oMath>
+      </m:oMathPara>
+    </w:p>
+    <w:p>
+      <w:pPr>
+        <w:pStyle w:val="Ttulo2"/>
+        <w:rPr>
+          <w:lang w:val="es-ES"/>
+        </w:rPr>
+      </w:pPr>
+      <w:r>
+        <w:rPr>
+          <w:lang w:val="es-ES"/>
+        </w:rPr>
+        <w:t>Cuadrática</w:t>
+      </w:r>
+    </w:p>
+    <w:p>
+      <w:pPr>
+        <w:rPr>
+          <w:lang w:val="es-ES"/>
+        </w:rPr>
+      </w:pPr>
+      <m:oMathPara>
+        <m:oMath>
+          <m:r>
+            <w:rPr>
+              <w:rFonts w:ascii="Cambria Math" w:hAnsi="Cambria Math"/>
+              <w:lang w:val="es-ES"/>
+            </w:rPr>
+            <m:t>y=</m:t>
+          </m:r>
+          <m:r>
+            <w:rPr>
+              <w:rFonts w:ascii="Cambria Math" w:eastAsiaTheme="minorEastAsia" w:hAnsi="Cambria Math"/>
+              <w:lang w:val="es-ES"/>
+            </w:rPr>
+            <m:t>a</m:t>
+          </m:r>
+          <m:sSup>
+            <m:sSupPr>
+              <m:ctrlPr>
+                <w:rPr>
+                  <w:rFonts w:ascii="Cambria Math" w:eastAsiaTheme="minorEastAsia" w:hAnsi="Cambria Math"/>
+                  <w:i/>
+                  <w:lang w:val="es-ES"/>
+                </w:rPr>
+              </m:ctrlPr>
+            </m:sSupPr>
+            <m:e>
+              <m:r>
+                <w:rPr>
+                  <w:rFonts w:ascii="Cambria Math" w:eastAsiaTheme="minorEastAsia" w:hAnsi="Cambria Math"/>
+                  <w:lang w:val="es-ES"/>
+                </w:rPr>
+                <m:t>x</m:t>
+              </m:r>
+            </m:e>
+            <m:sup>
+              <m:r>
+                <w:rPr>
+                  <w:rFonts w:ascii="Cambria Math" w:eastAsiaTheme="minorEastAsia" w:hAnsi="Cambria Math"/>
+                  <w:lang w:val="es-ES"/>
+                </w:rPr>
+                <m:t>2</m:t>
+              </m:r>
+            </m:sup>
+          </m:sSup>
+          <m:r>
+            <w:rPr>
+              <w:rFonts w:ascii="Cambria Math" w:eastAsiaTheme="minorEastAsia" w:hAnsi="Cambria Math"/>
+              <w:lang w:val="es-ES"/>
+            </w:rPr>
+            <m:t>+bx+c</m:t>
+          </m:r>
+        </m:oMath>
+      </m:oMathPara>
+    </w:p>
+    <w:p>
+      <w:pPr>
+        <w:rPr>
+          <w:lang w:val="es-ES"/>
+        </w:rPr>
+      </w:pPr>
+      <m:oMathPara>
+        <m:oMath>
+          <m:r>
+            <w:rPr>
+              <w:rFonts w:ascii="Cambria Math" w:hAnsi="Cambria Math"/>
+              <w:lang w:val="es-ES"/>
+            </w:rPr>
+            <m:t>SEL=</m:t>
+          </m:r>
+          <m:d>
+            <m:dPr>
+              <m:ctrlPr>
+                <w:rPr>
+                  <w:rFonts w:ascii="Cambria Math" w:hAnsi="Cambria Math"/>
+                  <w:i/>
+                  <w:lang w:val="es-ES"/>
+                </w:rPr>
+              </m:ctrlPr>
+            </m:dPr>
+            <m:e>
+              <m:r>
+                <w:rPr>
+                  <w:rFonts w:ascii="Cambria Math" w:hAnsi="Cambria Math"/>
+                  <w:lang w:val="es-ES"/>
+                </w:rPr>
+                <m:t xml:space="preserve"> </m:t>
+              </m:r>
+              <m:m>
+                <m:mPr>
+                  <m:mcs>
+                    <m:mc>
+                      <m:mcPr>
+                        <m:count m:val="3"/>
+                        <m:mcJc m:val="center"/>
+                      </m:mcPr>
+                    </m:mc>
+                  </m:mcs>
+                  <m:ctrlPr>
+                    <w:rPr>
+                      <w:rFonts w:ascii="Cambria Math" w:hAnsi="Cambria Math"/>
+                      <w:i/>
+                      <w:lang w:val="es-ES"/>
+                    </w:rPr>
+                  </m:ctrlPr>
+                </m:mPr>
+                <m:mr>
+                  <m:e>
+                    <m:sSup>
+                      <m:sSupPr>
+                        <m:ctrlPr>
+                          <w:rPr>
+                            <w:rFonts w:ascii="Cambria Math" w:hAnsi="Cambria Math"/>
+                            <w:i/>
+                            <w:lang w:val="es-ES"/>
+                          </w:rPr>
+                        </m:ctrlPr>
+                      </m:sSupPr>
+                      <m:e>
+                        <m:r>
+                          <w:rPr>
+                            <w:rFonts w:ascii="Cambria Math" w:hAnsi="Cambria Math"/>
+                            <w:lang w:val="es-ES"/>
+                          </w:rPr>
+                          <m:t>x</m:t>
+                        </m:r>
+                      </m:e>
+                      <m:sup>
+                        <m:r>
+                          <w:rPr>
+                            <w:rFonts w:ascii="Cambria Math" w:hAnsi="Cambria Math"/>
+                            <w:lang w:val="es-ES"/>
+                          </w:rPr>
+                          <m:t>4</m:t>
+                        </m:r>
+                      </m:sup>
+                    </m:sSup>
+                  </m:e>
+                  <m:e>
+                    <m:sSup>
+                      <m:sSupPr>
+                        <m:ctrlPr>
+                          <w:rPr>
+                            <w:rFonts w:ascii="Cambria Math" w:hAnsi="Cambria Math"/>
+                            <w:i/>
+                            <w:lang w:val="es-ES"/>
+                          </w:rPr>
+                        </m:ctrlPr>
+                      </m:sSupPr>
+                      <m:e>
+                        <m:r>
+                          <w:rPr>
+                            <w:rFonts w:ascii="Cambria Math" w:hAnsi="Cambria Math"/>
+                            <w:lang w:val="es-ES"/>
+                          </w:rPr>
+                          <m:t>x</m:t>
+                        </m:r>
+                      </m:e>
+                      <m:sup>
+                        <m:r>
+                          <w:rPr>
+                            <w:rFonts w:ascii="Cambria Math" w:hAnsi="Cambria Math"/>
+                            <w:lang w:val="es-ES"/>
+                          </w:rPr>
+                          <m:t>3</m:t>
+                        </m:r>
+                      </m:sup>
+                    </m:sSup>
+                  </m:e>
+                  <m:e>
+                    <m:sSup>
+                      <m:sSupPr>
+                        <m:ctrlPr>
+                          <w:rPr>
+                            <w:rFonts w:ascii="Cambria Math" w:hAnsi="Cambria Math"/>
+                            <w:i/>
+                            <w:lang w:val="es-ES"/>
+                          </w:rPr>
+                        </m:ctrlPr>
+                      </m:sSupPr>
+                      <m:e>
+                        <m:r>
+                          <w:rPr>
+                            <w:rFonts w:ascii="Cambria Math" w:hAnsi="Cambria Math"/>
+                            <w:lang w:val="es-ES"/>
+                          </w:rPr>
+                          <m:t>x</m:t>
+                        </m:r>
+                      </m:e>
+                      <m:sup>
+                        <m:r>
+                          <w:rPr>
+                            <w:rFonts w:ascii="Cambria Math" w:hAnsi="Cambria Math"/>
+                            <w:lang w:val="es-ES"/>
+                          </w:rPr>
+                          <m:t>2</m:t>
+                        </m:r>
+                      </m:sup>
+                    </m:sSup>
+                  </m:e>
+                </m:mr>
+                <m:mr>
+                  <m:e>
+                    <m:sSup>
+                      <m:sSupPr>
+                        <m:ctrlPr>
+                          <w:rPr>
+                            <w:rFonts w:ascii="Cambria Math" w:hAnsi="Cambria Math"/>
+                            <w:i/>
+                            <w:lang w:val="es-ES"/>
+                          </w:rPr>
+                        </m:ctrlPr>
+                      </m:sSupPr>
+                      <m:e>
+                        <m:r>
+                          <w:rPr>
+                            <w:rFonts w:ascii="Cambria Math" w:hAnsi="Cambria Math"/>
+                            <w:lang w:val="es-ES"/>
+                          </w:rPr>
+                          <m:t>x</m:t>
+                        </m:r>
+                      </m:e>
+                      <m:sup>
+                        <m:r>
+                          <w:rPr>
+                            <w:rFonts w:ascii="Cambria Math" w:hAnsi="Cambria Math"/>
+                            <w:lang w:val="es-ES"/>
+                          </w:rPr>
+                          <m:t>3</m:t>
+                        </m:r>
+                      </m:sup>
+                    </m:sSup>
+                  </m:e>
+                  <m:e>
+                    <m:sSup>
+                      <m:sSupPr>
+                        <m:ctrlPr>
+                          <w:rPr>
+                            <w:rFonts w:ascii="Cambria Math" w:hAnsi="Cambria Math"/>
+                            <w:i/>
+                            <w:lang w:val="es-ES"/>
+                          </w:rPr>
+                        </m:ctrlPr>
+                      </m:sSupPr>
+                      <m:e>
+                        <m:r>
+                          <w:rPr>
+                            <w:rFonts w:ascii="Cambria Math" w:hAnsi="Cambria Math"/>
+                            <w:lang w:val="es-ES"/>
+                          </w:rPr>
+                          <m:t>x</m:t>
+                        </m:r>
+                      </m:e>
+                      <m:sup>
+                        <m:r>
+                          <w:rPr>
+                            <w:rFonts w:ascii="Cambria Math" w:hAnsi="Cambria Math"/>
+                            <w:lang w:val="es-ES"/>
+                          </w:rPr>
+                          <m:t>2</m:t>
+                        </m:r>
+                      </m:sup>
+                    </m:sSup>
+                  </m:e>
+                  <m:e>
+                    <m:r>
+                      <w:rPr>
+                        <w:rFonts w:ascii="Cambria Math" w:hAnsi="Cambria Math"/>
+                        <w:lang w:val="es-ES"/>
+                      </w:rPr>
+                      <m:t>x</m:t>
+                    </m:r>
+                  </m:e>
+                </m:mr>
+                <m:mr>
+                  <m:e>
+                    <m:sSup>
+                      <m:sSupPr>
+                        <m:ctrlPr>
+                          <w:rPr>
+                            <w:rFonts w:ascii="Cambria Math" w:hAnsi="Cambria Math"/>
+                            <w:i/>
+                            <w:lang w:val="es-ES"/>
+                          </w:rPr>
+                        </m:ctrlPr>
+                      </m:sSupPr>
+                      <m:e>
+                        <m:r>
+                          <w:rPr>
+                            <w:rFonts w:ascii="Cambria Math" w:hAnsi="Cambria Math"/>
+                            <w:lang w:val="es-ES"/>
+                          </w:rPr>
+                          <m:t>x</m:t>
+                        </m:r>
+                      </m:e>
+                      <m:sup>
+                        <m:r>
+                          <w:rPr>
+                            <w:rFonts w:ascii="Cambria Math" w:hAnsi="Cambria Math"/>
+                            <w:lang w:val="es-ES"/>
+                          </w:rPr>
+                          <m:t>2</m:t>
+                        </m:r>
+                      </m:sup>
+                    </m:sSup>
+                  </m:e>
+                  <m:e>
+                    <m:r>
+                      <w:rPr>
+                        <w:rFonts w:ascii="Cambria Math" w:hAnsi="Cambria Math"/>
+                        <w:lang w:val="es-ES"/>
+                      </w:rPr>
+                      <m:t>x</m:t>
+                    </m:r>
+                  </m:e>
+                  <m:e>
+                    <m:r>
+                      <w:rPr>
+                        <w:rFonts w:ascii="Cambria Math" w:hAnsi="Cambria Math"/>
+                        <w:lang w:val="es-ES"/>
+                      </w:rPr>
+                      <m:t>n</m:t>
+                    </m:r>
+                  </m:e>
+                </m:mr>
+              </m:m>
+            </m:e>
+          </m:d>
+          <m:r>
+            <w:rPr>
+              <w:rFonts w:ascii="Cambria Math" w:hAnsi="Cambria Math"/>
+              <w:lang w:val="es-ES"/>
+            </w:rPr>
+            <m:t>*</m:t>
+          </m:r>
+          <m:d>
+            <m:dPr>
+              <m:ctrlPr>
+                <w:rPr>
+                  <w:rFonts w:ascii="Cambria Math" w:hAnsi="Cambria Math"/>
+                  <w:i/>
+                  <w:lang w:val="es-ES"/>
+                </w:rPr>
+              </m:ctrlPr>
+            </m:dPr>
+            <m:e>
+              <m:m>
+                <m:mPr>
+                  <m:mcs>
+                    <m:mc>
+                      <m:mcPr>
+                        <m:count m:val="1"/>
+                        <m:mcJc m:val="center"/>
+                      </m:mcPr>
+                    </m:mc>
+                  </m:mcs>
+                  <m:ctrlPr>
+                    <w:rPr>
+                      <w:rFonts w:ascii="Cambria Math" w:hAnsi="Cambria Math"/>
+                      <w:i/>
+                      <w:lang w:val="es-ES"/>
+                    </w:rPr>
+                  </m:ctrlPr>
+                </m:mPr>
+                <m:mr>
+                  <m:e>
+                    <m:sSub>
+                      <m:sSubPr>
+                        <m:ctrlPr>
+                          <w:rPr>
+                            <w:rFonts w:ascii="Cambria Math" w:hAnsi="Cambria Math"/>
+                            <w:i/>
+                            <w:lang w:val="es-ES"/>
+                          </w:rPr>
+                        </m:ctrlPr>
+                      </m:sSubPr>
+                      <m:e>
+                        <m:r>
+                          <w:rPr>
+                            <w:rFonts w:ascii="Cambria Math" w:hAnsi="Cambria Math"/>
+                            <w:lang w:val="es-ES"/>
+                          </w:rPr>
+                          <m:t>c</m:t>
+                        </m:r>
+                      </m:e>
+                      <m:sub>
+                        <m:r>
+                          <w:rPr>
+                            <w:rFonts w:ascii="Cambria Math" w:hAnsi="Cambria Math"/>
+                            <w:lang w:val="es-ES"/>
+                          </w:rPr>
+                          <m:t>1</m:t>
+                        </m:r>
+                      </m:sub>
+                    </m:sSub>
+                  </m:e>
+                </m:mr>
+                <m:mr>
+                  <m:e>
+                    <m:sSub>
+                      <m:sSubPr>
+                        <m:ctrlPr>
+                          <w:rPr>
+                            <w:rFonts w:ascii="Cambria Math" w:hAnsi="Cambria Math"/>
+                            <w:i/>
+                            <w:lang w:val="es-ES"/>
+                          </w:rPr>
+                        </m:ctrlPr>
+                      </m:sSubPr>
+                      <m:e>
+                        <m:r>
+                          <w:rPr>
+                            <w:rFonts w:ascii="Cambria Math" w:hAnsi="Cambria Math"/>
+                            <w:lang w:val="es-ES"/>
+                          </w:rPr>
+                          <m:t>c</m:t>
+                        </m:r>
+                      </m:e>
+                      <m:sub>
+                        <m:r>
+                          <w:rPr>
+                            <w:rFonts w:ascii="Cambria Math" w:hAnsi="Cambria Math"/>
+                            <w:lang w:val="es-ES"/>
+                          </w:rPr>
+                          <m:t>2</m:t>
+                        </m:r>
+                      </m:sub>
+                    </m:sSub>
+                  </m:e>
+                </m:mr>
+                <m:mr>
+                  <m:e>
+                    <m:sSub>
+                      <m:sSubPr>
+                        <m:ctrlPr>
+                          <w:rPr>
+                            <w:rFonts w:ascii="Cambria Math" w:hAnsi="Cambria Math"/>
+                            <w:i/>
+                            <w:lang w:val="es-ES"/>
+                          </w:rPr>
+                        </m:ctrlPr>
+                      </m:sSubPr>
+                      <m:e>
+                        <m:r>
+                          <w:rPr>
+                            <w:rFonts w:ascii="Cambria Math" w:hAnsi="Cambria Math"/>
+                            <w:lang w:val="es-ES"/>
+                          </w:rPr>
+                          <m:t>c</m:t>
+                        </m:r>
+                      </m:e>
+                      <m:sub>
+                        <m:r>
+                          <w:rPr>
+                            <w:rFonts w:ascii="Cambria Math" w:hAnsi="Cambria Math"/>
+                            <w:lang w:val="es-ES"/>
+                          </w:rPr>
+                          <m:t>3</m:t>
+                        </m:r>
+                      </m:sub>
+                    </m:sSub>
+                  </m:e>
+                </m:mr>
+              </m:m>
+            </m:e>
+          </m:d>
+          <m:r>
+            <w:rPr>
+              <w:rFonts w:ascii="Cambria Math" w:hAnsi="Cambria Math"/>
+              <w:lang w:val="es-ES"/>
+            </w:rPr>
+            <m:t>=</m:t>
+          </m:r>
+          <m:d>
+            <m:dPr>
+              <m:ctrlPr>
+                <w:rPr>
+                  <w:rFonts w:ascii="Cambria Math" w:hAnsi="Cambria Math"/>
+                  <w:i/>
+                  <w:lang w:val="es-ES"/>
+                </w:rPr>
+              </m:ctrlPr>
+            </m:dPr>
+            <m:e>
+              <m:m>
+                <m:mPr>
+                  <m:mcs>
+                    <m:mc>
+                      <m:mcPr>
+                        <m:count m:val="1"/>
+                        <m:mcJc m:val="center"/>
+                      </m:mcPr>
+                    </m:mc>
+                  </m:mcs>
+                  <m:ctrlPr>
+                    <w:rPr>
+                      <w:rFonts w:ascii="Cambria Math" w:hAnsi="Cambria Math"/>
+                      <w:i/>
+                      <w:lang w:val="es-ES"/>
+                    </w:rPr>
+                  </m:ctrlPr>
+                </m:mPr>
+                <m:mr>
+                  <m:e>
+                    <m:sSup>
+                      <m:sSupPr>
+                        <m:ctrlPr>
+                          <w:rPr>
+                            <w:rFonts w:ascii="Cambria Math" w:hAnsi="Cambria Math"/>
+                            <w:i/>
+                            <w:lang w:val="es-ES"/>
+                          </w:rPr>
+                        </m:ctrlPr>
+                      </m:sSupPr>
+                      <m:e>
+                        <m:r>
+                          <w:rPr>
+                            <w:rFonts w:ascii="Cambria Math" w:hAnsi="Cambria Math"/>
+                            <w:lang w:val="es-ES"/>
+                          </w:rPr>
+                          <m:t>x</m:t>
+                        </m:r>
+                      </m:e>
+                      <m:sup>
+                        <m:r>
+                          <w:rPr>
+                            <w:rFonts w:ascii="Cambria Math" w:hAnsi="Cambria Math"/>
+                            <w:lang w:val="es-ES"/>
+                          </w:rPr>
+                          <m:t>2</m:t>
+                        </m:r>
+                      </m:sup>
+                    </m:sSup>
+                    <m:r>
+                      <w:rPr>
+                        <w:rFonts w:ascii="Cambria Math" w:hAnsi="Cambria Math"/>
+                        <w:lang w:val="es-ES"/>
+                      </w:rPr>
+                      <m:t>y</m:t>
+                    </m:r>
+                  </m:e>
+                </m:mr>
+                <m:mr>
+                  <m:e>
+                    <m:r>
+                      <w:rPr>
+                        <w:rFonts w:ascii="Cambria Math" w:hAnsi="Cambria Math"/>
+                        <w:lang w:val="es-ES"/>
+                      </w:rPr>
+                      <m:t>xy</m:t>
+                    </m:r>
+                  </m:e>
+                </m:mr>
+                <m:mr>
+                  <m:e>
+                    <m:r>
+                      <w:rPr>
+                        <w:rFonts w:ascii="Cambria Math" w:hAnsi="Cambria Math"/>
+                        <w:lang w:val="es-ES"/>
+                      </w:rPr>
+                      <m:t>y</m:t>
+                    </m:r>
+                  </m:e>
+                </m:mr>
+              </m:m>
+              <m:ctrlPr>
+                <w:rPr>
+                  <w:rFonts w:ascii="Cambria Math" w:eastAsiaTheme="minorEastAsia" w:hAnsi="Cambria Math"/>
+                  <w:i/>
+                  <w:lang w:val="es-ES"/>
+                </w:rPr>
+              </m:ctrlPr>
+            </m:e>
+          </m:d>
+        </m:oMath>
+      </m:oMathPara>
+    </w:p>
+    <w:p>
+      <w:pPr>
+        <w:rPr>
+          <w:lang w:val="es-ES"/>
+        </w:rPr>
+      </w:pPr>
+    </w:p>
     <w:sectPr>
       <w:pgSz w:w="11906" w:h="16838"/>
       <w:pgMar w:top="1417" w:right="1701" w:bottom="1417" w:left="1701" w:header="708" w:footer="708" w:gutter="0"/>
@@ -11,6 +1289,359 @@
     </w:sectPr>
   </w:body>
 </w:document>
+</file>
+
+<file path=word/numbering.xml><?xml version="1.0" encoding="utf-8"?>
+<w:numbering xmlns:wpc="http://schemas.microsoft.com/office/word/2010/wordprocessingCanvas" xmlns:cx="http://schemas.microsoft.com/office/drawing/2014/chartex" xmlns:cx1="http://schemas.microsoft.com/office/drawing/2015/9/8/chartex" xmlns:cx2="http://schemas.microsoft.com/office/drawing/2015/10/21/chartex" xmlns:cx3="http://schemas.microsoft.com/office/drawing/2016/5/9/chartex" xmlns:cx4="http://schemas.microsoft.com/office/drawing/2016/5/10/chartex" xmlns:cx5="http://schemas.microsoft.com/office/drawing/2016/5/11/chartex" xmlns:cx6="http://schemas.microsoft.com/office/drawing/2016/5/12/chartex" xmlns:cx7="http://schemas.microsoft.com/office/drawing/2016/5/13/chartex" xmlns:cx8="http://schemas.microsoft.com/office/drawing/2016/5/14/chartex" xmlns:mc="http://schemas.openxmlformats.org/markup-compatibility/2006" xmlns:aink="http://schemas.microsoft.com/office/drawing/2016/ink" xmlns:am3d="http://schemas.microsoft.com/office/drawing/2017/model3d" xmlns:o="urn:schemas-microsoft-com:office:office" xmlns:r="http://schemas.openxmlformats.org/officeDocument/2006/relationships" xmlns:m="http://schemas.openxmlformats.org/officeDocument/2006/math" xmlns:v="urn:schemas-microsoft-com:vml" xmlns:wp14="http://schemas.microsoft.com/office/word/2010/wordprocessingDrawing" xmlns:wp="http://schemas.openxmlformats.org/drawingml/2006/wordprocessingDrawing" xmlns:w10="urn:schemas-microsoft-com:office:word" xmlns:w="http://schemas.openxmlformats.org/wordprocessingml/2006/main" xmlns:w14="http://schemas.microsoft.com/office/word/2010/wordml" xmlns:w15="http://schemas.microsoft.com/office/word/2012/wordml" xmlns:w16cex="http://schemas.microsoft.com/office/word/2018/wordml/cex" xmlns:w16cid="http://schemas.microsoft.com/office/word/2016/wordml/cid" xmlns:w16="http://schemas.microsoft.com/office/word/2018/wordml" xmlns:w16sdtdh="http://schemas.microsoft.com/office/word/2020/wordml/sdtdatahash" xmlns:w16se="http://schemas.microsoft.com/office/word/2015/wordml/symex" xmlns:wpg="http://schemas.microsoft.com/office/word/2010/wordprocessingGroup" xmlns:wpi="http://schemas.microsoft.com/office/word/2010/wordprocessingInk" xmlns:wne="http://schemas.microsoft.com/office/word/2006/wordml" xmlns:wps="http://schemas.microsoft.com/office/word/2010/wordprocessingShape" mc:Ignorable="w14 w15 w16se w16cid w16 w16cex w16sdtdh wp14">
+  <w:abstractNum w:abstractNumId="0" w15:restartNumberingAfterBreak="0">
+    <w:nsid w:val="19E34AC4"/>
+    <w:multiLevelType w:val="hybridMultilevel"/>
+    <w:tmpl w:val="E5FA300E"/>
+    <w:lvl w:ilvl="0" w:tplc="2C0A0001">
+      <w:start w:val="1"/>
+      <w:numFmt w:val="bullet"/>
+      <w:lvlText w:val=""/>
+      <w:lvlJc w:val="left"/>
+      <w:pPr>
+        <w:ind w:left="720" w:hanging="360"/>
+      </w:pPr>
+      <w:rPr>
+        <w:rFonts w:ascii="Symbol" w:hAnsi="Symbol" w:hint="default"/>
+      </w:rPr>
+    </w:lvl>
+    <w:lvl w:ilvl="1" w:tplc="2C0A0003" w:tentative="1">
+      <w:start w:val="1"/>
+      <w:numFmt w:val="bullet"/>
+      <w:lvlText w:val="o"/>
+      <w:lvlJc w:val="left"/>
+      <w:pPr>
+        <w:ind w:left="1440" w:hanging="360"/>
+      </w:pPr>
+      <w:rPr>
+        <w:rFonts w:ascii="Courier New" w:hAnsi="Courier New" w:cs="Courier New" w:hint="default"/>
+      </w:rPr>
+    </w:lvl>
+    <w:lvl w:ilvl="2" w:tplc="2C0A0005" w:tentative="1">
+      <w:start w:val="1"/>
+      <w:numFmt w:val="bullet"/>
+      <w:lvlText w:val=""/>
+      <w:lvlJc w:val="left"/>
+      <w:pPr>
+        <w:ind w:left="2160" w:hanging="360"/>
+      </w:pPr>
+      <w:rPr>
+        <w:rFonts w:ascii="Wingdings" w:hAnsi="Wingdings" w:hint="default"/>
+      </w:rPr>
+    </w:lvl>
+    <w:lvl w:ilvl="3" w:tplc="2C0A0001" w:tentative="1">
+      <w:start w:val="1"/>
+      <w:numFmt w:val="bullet"/>
+      <w:lvlText w:val=""/>
+      <w:lvlJc w:val="left"/>
+      <w:pPr>
+        <w:ind w:left="2880" w:hanging="360"/>
+      </w:pPr>
+      <w:rPr>
+        <w:rFonts w:ascii="Symbol" w:hAnsi="Symbol" w:hint="default"/>
+      </w:rPr>
+    </w:lvl>
+    <w:lvl w:ilvl="4" w:tplc="2C0A0003" w:tentative="1">
+      <w:start w:val="1"/>
+      <w:numFmt w:val="bullet"/>
+      <w:lvlText w:val="o"/>
+      <w:lvlJc w:val="left"/>
+      <w:pPr>
+        <w:ind w:left="3600" w:hanging="360"/>
+      </w:pPr>
+      <w:rPr>
+        <w:rFonts w:ascii="Courier New" w:hAnsi="Courier New" w:cs="Courier New" w:hint="default"/>
+      </w:rPr>
+    </w:lvl>
+    <w:lvl w:ilvl="5" w:tplc="2C0A0005" w:tentative="1">
+      <w:start w:val="1"/>
+      <w:numFmt w:val="bullet"/>
+      <w:lvlText w:val=""/>
+      <w:lvlJc w:val="left"/>
+      <w:pPr>
+        <w:ind w:left="4320" w:hanging="360"/>
+      </w:pPr>
+      <w:rPr>
+        <w:rFonts w:ascii="Wingdings" w:hAnsi="Wingdings" w:hint="default"/>
+      </w:rPr>
+    </w:lvl>
+    <w:lvl w:ilvl="6" w:tplc="2C0A0001" w:tentative="1">
+      <w:start w:val="1"/>
+      <w:numFmt w:val="bullet"/>
+      <w:lvlText w:val=""/>
+      <w:lvlJc w:val="left"/>
+      <w:pPr>
+        <w:ind w:left="5040" w:hanging="360"/>
+      </w:pPr>
+      <w:rPr>
+        <w:rFonts w:ascii="Symbol" w:hAnsi="Symbol" w:hint="default"/>
+      </w:rPr>
+    </w:lvl>
+    <w:lvl w:ilvl="7" w:tplc="2C0A0003" w:tentative="1">
+      <w:start w:val="1"/>
+      <w:numFmt w:val="bullet"/>
+      <w:lvlText w:val="o"/>
+      <w:lvlJc w:val="left"/>
+      <w:pPr>
+        <w:ind w:left="5760" w:hanging="360"/>
+      </w:pPr>
+      <w:rPr>
+        <w:rFonts w:ascii="Courier New" w:hAnsi="Courier New" w:cs="Courier New" w:hint="default"/>
+      </w:rPr>
+    </w:lvl>
+    <w:lvl w:ilvl="8" w:tplc="2C0A0005" w:tentative="1">
+      <w:start w:val="1"/>
+      <w:numFmt w:val="bullet"/>
+      <w:lvlText w:val=""/>
+      <w:lvlJc w:val="left"/>
+      <w:pPr>
+        <w:ind w:left="6480" w:hanging="360"/>
+      </w:pPr>
+      <w:rPr>
+        <w:rFonts w:ascii="Wingdings" w:hAnsi="Wingdings" w:hint="default"/>
+      </w:rPr>
+    </w:lvl>
+  </w:abstractNum>
+  <w:abstractNum w:abstractNumId="1" w15:restartNumberingAfterBreak="0">
+    <w:nsid w:val="630B591F"/>
+    <w:multiLevelType w:val="hybridMultilevel"/>
+    <w:tmpl w:val="9BDCB1D0"/>
+    <w:lvl w:ilvl="0" w:tplc="2C0A0001">
+      <w:start w:val="1"/>
+      <w:numFmt w:val="bullet"/>
+      <w:lvlText w:val=""/>
+      <w:lvlJc w:val="left"/>
+      <w:pPr>
+        <w:ind w:left="720" w:hanging="360"/>
+      </w:pPr>
+      <w:rPr>
+        <w:rFonts w:ascii="Symbol" w:hAnsi="Symbol" w:hint="default"/>
+      </w:rPr>
+    </w:lvl>
+    <w:lvl w:ilvl="1" w:tplc="2C0A0003" w:tentative="1">
+      <w:start w:val="1"/>
+      <w:numFmt w:val="bullet"/>
+      <w:lvlText w:val="o"/>
+      <w:lvlJc w:val="left"/>
+      <w:pPr>
+        <w:ind w:left="1440" w:hanging="360"/>
+      </w:pPr>
+      <w:rPr>
+        <w:rFonts w:ascii="Courier New" w:hAnsi="Courier New" w:cs="Courier New" w:hint="default"/>
+      </w:rPr>
+    </w:lvl>
+    <w:lvl w:ilvl="2" w:tplc="2C0A0005" w:tentative="1">
+      <w:start w:val="1"/>
+      <w:numFmt w:val="bullet"/>
+      <w:lvlText w:val=""/>
+      <w:lvlJc w:val="left"/>
+      <w:pPr>
+        <w:ind w:left="2160" w:hanging="360"/>
+      </w:pPr>
+      <w:rPr>
+        <w:rFonts w:ascii="Wingdings" w:hAnsi="Wingdings" w:hint="default"/>
+      </w:rPr>
+    </w:lvl>
+    <w:lvl w:ilvl="3" w:tplc="2C0A0001" w:tentative="1">
+      <w:start w:val="1"/>
+      <w:numFmt w:val="bullet"/>
+      <w:lvlText w:val=""/>
+      <w:lvlJc w:val="left"/>
+      <w:pPr>
+        <w:ind w:left="2880" w:hanging="360"/>
+      </w:pPr>
+      <w:rPr>
+        <w:rFonts w:ascii="Symbol" w:hAnsi="Symbol" w:hint="default"/>
+      </w:rPr>
+    </w:lvl>
+    <w:lvl w:ilvl="4" w:tplc="2C0A0003" w:tentative="1">
+      <w:start w:val="1"/>
+      <w:numFmt w:val="bullet"/>
+      <w:lvlText w:val="o"/>
+      <w:lvlJc w:val="left"/>
+      <w:pPr>
+        <w:ind w:left="3600" w:hanging="360"/>
+      </w:pPr>
+      <w:rPr>
+        <w:rFonts w:ascii="Courier New" w:hAnsi="Courier New" w:cs="Courier New" w:hint="default"/>
+      </w:rPr>
+    </w:lvl>
+    <w:lvl w:ilvl="5" w:tplc="2C0A0005" w:tentative="1">
+      <w:start w:val="1"/>
+      <w:numFmt w:val="bullet"/>
+      <w:lvlText w:val=""/>
+      <w:lvlJc w:val="left"/>
+      <w:pPr>
+        <w:ind w:left="4320" w:hanging="360"/>
+      </w:pPr>
+      <w:rPr>
+        <w:rFonts w:ascii="Wingdings" w:hAnsi="Wingdings" w:hint="default"/>
+      </w:rPr>
+    </w:lvl>
+    <w:lvl w:ilvl="6" w:tplc="2C0A0001" w:tentative="1">
+      <w:start w:val="1"/>
+      <w:numFmt w:val="bullet"/>
+      <w:lvlText w:val=""/>
+      <w:lvlJc w:val="left"/>
+      <w:pPr>
+        <w:ind w:left="5040" w:hanging="360"/>
+      </w:pPr>
+      <w:rPr>
+        <w:rFonts w:ascii="Symbol" w:hAnsi="Symbol" w:hint="default"/>
+      </w:rPr>
+    </w:lvl>
+    <w:lvl w:ilvl="7" w:tplc="2C0A0003" w:tentative="1">
+      <w:start w:val="1"/>
+      <w:numFmt w:val="bullet"/>
+      <w:lvlText w:val="o"/>
+      <w:lvlJc w:val="left"/>
+      <w:pPr>
+        <w:ind w:left="5760" w:hanging="360"/>
+      </w:pPr>
+      <w:rPr>
+        <w:rFonts w:ascii="Courier New" w:hAnsi="Courier New" w:cs="Courier New" w:hint="default"/>
+      </w:rPr>
+    </w:lvl>
+    <w:lvl w:ilvl="8" w:tplc="2C0A0005" w:tentative="1">
+      <w:start w:val="1"/>
+      <w:numFmt w:val="bullet"/>
+      <w:lvlText w:val=""/>
+      <w:lvlJc w:val="left"/>
+      <w:pPr>
+        <w:ind w:left="6480" w:hanging="360"/>
+      </w:pPr>
+      <w:rPr>
+        <w:rFonts w:ascii="Wingdings" w:hAnsi="Wingdings" w:hint="default"/>
+      </w:rPr>
+    </w:lvl>
+  </w:abstractNum>
+  <w:abstractNum w:abstractNumId="2" w15:restartNumberingAfterBreak="0">
+    <w:nsid w:val="722255A4"/>
+    <w:multiLevelType w:val="hybridMultilevel"/>
+    <w:tmpl w:val="5A807694"/>
+    <w:lvl w:ilvl="0" w:tplc="2C0A0001">
+      <w:start w:val="1"/>
+      <w:numFmt w:val="bullet"/>
+      <w:lvlText w:val=""/>
+      <w:lvlJc w:val="left"/>
+      <w:pPr>
+        <w:ind w:left="720" w:hanging="360"/>
+      </w:pPr>
+      <w:rPr>
+        <w:rFonts w:ascii="Symbol" w:hAnsi="Symbol" w:hint="default"/>
+      </w:rPr>
+    </w:lvl>
+    <w:lvl w:ilvl="1" w:tplc="2C0A0003" w:tentative="1">
+      <w:start w:val="1"/>
+      <w:numFmt w:val="bullet"/>
+      <w:lvlText w:val="o"/>
+      <w:lvlJc w:val="left"/>
+      <w:pPr>
+        <w:ind w:left="1440" w:hanging="360"/>
+      </w:pPr>
+      <w:rPr>
+        <w:rFonts w:ascii="Courier New" w:hAnsi="Courier New" w:cs="Courier New" w:hint="default"/>
+      </w:rPr>
+    </w:lvl>
+    <w:lvl w:ilvl="2" w:tplc="2C0A0005" w:tentative="1">
+      <w:start w:val="1"/>
+      <w:numFmt w:val="bullet"/>
+      <w:lvlText w:val=""/>
+      <w:lvlJc w:val="left"/>
+      <w:pPr>
+        <w:ind w:left="2160" w:hanging="360"/>
+      </w:pPr>
+      <w:rPr>
+        <w:rFonts w:ascii="Wingdings" w:hAnsi="Wingdings" w:hint="default"/>
+      </w:rPr>
+    </w:lvl>
+    <w:lvl w:ilvl="3" w:tplc="2C0A0001" w:tentative="1">
+      <w:start w:val="1"/>
+      <w:numFmt w:val="bullet"/>
+      <w:lvlText w:val=""/>
+      <w:lvlJc w:val="left"/>
+      <w:pPr>
+        <w:ind w:left="2880" w:hanging="360"/>
+      </w:pPr>
+      <w:rPr>
+        <w:rFonts w:ascii="Symbol" w:hAnsi="Symbol" w:hint="default"/>
+      </w:rPr>
+    </w:lvl>
+    <w:lvl w:ilvl="4" w:tplc="2C0A0003" w:tentative="1">
+      <w:start w:val="1"/>
+      <w:numFmt w:val="bullet"/>
+      <w:lvlText w:val="o"/>
+      <w:lvlJc w:val="left"/>
+      <w:pPr>
+        <w:ind w:left="3600" w:hanging="360"/>
+      </w:pPr>
+      <w:rPr>
+        <w:rFonts w:ascii="Courier New" w:hAnsi="Courier New" w:cs="Courier New" w:hint="default"/>
+      </w:rPr>
+    </w:lvl>
+    <w:lvl w:ilvl="5" w:tplc="2C0A0005" w:tentative="1">
+      <w:start w:val="1"/>
+      <w:numFmt w:val="bullet"/>
+      <w:lvlText w:val=""/>
+      <w:lvlJc w:val="left"/>
+      <w:pPr>
+        <w:ind w:left="4320" w:hanging="360"/>
+      </w:pPr>
+      <w:rPr>
+        <w:rFonts w:ascii="Wingdings" w:hAnsi="Wingdings" w:hint="default"/>
+      </w:rPr>
+    </w:lvl>
+    <w:lvl w:ilvl="6" w:tplc="2C0A0001" w:tentative="1">
+      <w:start w:val="1"/>
+      <w:numFmt w:val="bullet"/>
+      <w:lvlText w:val=""/>
+      <w:lvlJc w:val="left"/>
+      <w:pPr>
+        <w:ind w:left="5040" w:hanging="360"/>
+      </w:pPr>
+      <w:rPr>
+        <w:rFonts w:ascii="Symbol" w:hAnsi="Symbol" w:hint="default"/>
+      </w:rPr>
+    </w:lvl>
+    <w:lvl w:ilvl="7" w:tplc="2C0A0003" w:tentative="1">
+      <w:start w:val="1"/>
+      <w:numFmt w:val="bullet"/>
+      <w:lvlText w:val="o"/>
+      <w:lvlJc w:val="left"/>
+      <w:pPr>
+        <w:ind w:left="5760" w:hanging="360"/>
+      </w:pPr>
+      <w:rPr>
+        <w:rFonts w:ascii="Courier New" w:hAnsi="Courier New" w:cs="Courier New" w:hint="default"/>
+      </w:rPr>
+    </w:lvl>
+    <w:lvl w:ilvl="8" w:tplc="2C0A0005" w:tentative="1">
+      <w:start w:val="1"/>
+      <w:numFmt w:val="bullet"/>
+      <w:lvlText w:val=""/>
+      <w:lvlJc w:val="left"/>
+      <w:pPr>
+        <w:ind w:left="6480" w:hanging="360"/>
+      </w:pPr>
+      <w:rPr>
+        <w:rFonts w:ascii="Wingdings" w:hAnsi="Wingdings" w:hint="default"/>
+      </w:rPr>
+    </w:lvl>
+  </w:abstractNum>
+  <w:num w:numId="1">
+    <w:abstractNumId w:val="2"/>
+  </w:num>
+  <w:num w:numId="2">
+    <w:abstractNumId w:val="1"/>
+  </w:num>
+  <w:num w:numId="3">
+    <w:abstractNumId w:val="0"/>
+  </w:num>
+</w:numbering>
 </file>
 
 <file path=word/styles.xml><?xml version="1.0" encoding="utf-8"?>
@@ -412,6 +2043,49 @@
     <w:name w:val="Normal"/>
     <w:qFormat/>
   </w:style>
+  <w:style w:type="paragraph" w:styleId="Ttulo1">
+    <w:name w:val="heading 1"/>
+    <w:basedOn w:val="Normal"/>
+    <w:next w:val="Normal"/>
+    <w:link w:val="Ttulo1Car"/>
+    <w:uiPriority w:val="9"/>
+    <w:qFormat/>
+    <w:rsid w:val="0082506F"/>
+    <w:pPr>
+      <w:keepNext/>
+      <w:keepLines/>
+      <w:spacing w:before="240" w:after="0"/>
+      <w:outlineLvl w:val="0"/>
+    </w:pPr>
+    <w:rPr>
+      <w:rFonts w:asciiTheme="majorHAnsi" w:eastAsiaTheme="majorEastAsia" w:hAnsiTheme="majorHAnsi" w:cstheme="majorBidi"/>
+      <w:color w:val="2F5496" w:themeColor="accent1" w:themeShade="BF"/>
+      <w:sz w:val="32"/>
+      <w:szCs w:val="32"/>
+    </w:rPr>
+  </w:style>
+  <w:style w:type="paragraph" w:styleId="Ttulo2">
+    <w:name w:val="heading 2"/>
+    <w:basedOn w:val="Normal"/>
+    <w:next w:val="Normal"/>
+    <w:link w:val="Ttulo2Car"/>
+    <w:uiPriority w:val="9"/>
+    <w:unhideWhenUsed/>
+    <w:qFormat/>
+    <w:rsid w:val="0082506F"/>
+    <w:pPr>
+      <w:keepNext/>
+      <w:keepLines/>
+      <w:spacing w:before="40" w:after="0"/>
+      <w:outlineLvl w:val="1"/>
+    </w:pPr>
+    <w:rPr>
+      <w:rFonts w:asciiTheme="majorHAnsi" w:eastAsiaTheme="majorEastAsia" w:hAnsiTheme="majorHAnsi" w:cstheme="majorBidi"/>
+      <w:color w:val="2F5496" w:themeColor="accent1" w:themeShade="BF"/>
+      <w:sz w:val="26"/>
+      <w:szCs w:val="26"/>
+    </w:rPr>
+  </w:style>
   <w:style w:type="character" w:default="1" w:styleId="Fuentedeprrafopredeter">
     <w:name w:val="Default Paragraph Font"/>
     <w:uiPriority w:val="1"/>
@@ -438,6 +2112,87 @@
     <w:uiPriority w:val="99"/>
     <w:semiHidden/>
     <w:unhideWhenUsed/>
+  </w:style>
+  <w:style w:type="character" w:customStyle="1" w:styleId="Ttulo1Car">
+    <w:name w:val="Título 1 Car"/>
+    <w:basedOn w:val="Fuentedeprrafopredeter"/>
+    <w:link w:val="Ttulo1"/>
+    <w:uiPriority w:val="9"/>
+    <w:rsid w:val="0082506F"/>
+    <w:rPr>
+      <w:rFonts w:asciiTheme="majorHAnsi" w:eastAsiaTheme="majorEastAsia" w:hAnsiTheme="majorHAnsi" w:cstheme="majorBidi"/>
+      <w:color w:val="2F5496" w:themeColor="accent1" w:themeShade="BF"/>
+      <w:sz w:val="32"/>
+      <w:szCs w:val="32"/>
+    </w:rPr>
+  </w:style>
+  <w:style w:type="paragraph" w:styleId="Ttulo">
+    <w:name w:val="Title"/>
+    <w:basedOn w:val="Normal"/>
+    <w:next w:val="Normal"/>
+    <w:link w:val="TtuloCar"/>
+    <w:uiPriority w:val="10"/>
+    <w:qFormat/>
+    <w:rsid w:val="0082506F"/>
+    <w:pPr>
+      <w:spacing w:after="0" w:line="240" w:lineRule="auto"/>
+      <w:contextualSpacing/>
+    </w:pPr>
+    <w:rPr>
+      <w:rFonts w:asciiTheme="majorHAnsi" w:eastAsiaTheme="majorEastAsia" w:hAnsiTheme="majorHAnsi" w:cstheme="majorBidi"/>
+      <w:spacing w:val="-10"/>
+      <w:kern w:val="28"/>
+      <w:sz w:val="56"/>
+      <w:szCs w:val="56"/>
+    </w:rPr>
+  </w:style>
+  <w:style w:type="character" w:customStyle="1" w:styleId="TtuloCar">
+    <w:name w:val="Título Car"/>
+    <w:basedOn w:val="Fuentedeprrafopredeter"/>
+    <w:link w:val="Ttulo"/>
+    <w:uiPriority w:val="10"/>
+    <w:rsid w:val="0082506F"/>
+    <w:rPr>
+      <w:rFonts w:asciiTheme="majorHAnsi" w:eastAsiaTheme="majorEastAsia" w:hAnsiTheme="majorHAnsi" w:cstheme="majorBidi"/>
+      <w:spacing w:val="-10"/>
+      <w:kern w:val="28"/>
+      <w:sz w:val="56"/>
+      <w:szCs w:val="56"/>
+    </w:rPr>
+  </w:style>
+  <w:style w:type="character" w:customStyle="1" w:styleId="Ttulo2Car">
+    <w:name w:val="Título 2 Car"/>
+    <w:basedOn w:val="Fuentedeprrafopredeter"/>
+    <w:link w:val="Ttulo2"/>
+    <w:uiPriority w:val="9"/>
+    <w:rsid w:val="0082506F"/>
+    <w:rPr>
+      <w:rFonts w:asciiTheme="majorHAnsi" w:eastAsiaTheme="majorEastAsia" w:hAnsiTheme="majorHAnsi" w:cstheme="majorBidi"/>
+      <w:color w:val="2F5496" w:themeColor="accent1" w:themeShade="BF"/>
+      <w:sz w:val="26"/>
+      <w:szCs w:val="26"/>
+    </w:rPr>
+  </w:style>
+  <w:style w:type="paragraph" w:styleId="Prrafodelista">
+    <w:name w:val="List Paragraph"/>
+    <w:basedOn w:val="Normal"/>
+    <w:uiPriority w:val="34"/>
+    <w:qFormat/>
+    <w:rsid w:val="0082506F"/>
+    <w:pPr>
+      <w:ind w:left="720"/>
+      <w:contextualSpacing/>
+    </w:pPr>
+  </w:style>
+  <w:style w:type="character" w:styleId="Textodelmarcadordeposicin">
+    <w:name w:val="Placeholder Text"/>
+    <w:basedOn w:val="Fuentedeprrafopredeter"/>
+    <w:uiPriority w:val="99"/>
+    <w:semiHidden/>
+    <w:rsid w:val="00492715"/>
+    <w:rPr>
+      <w:color w:val="808080"/>
+    </w:rPr>
   </w:style>
 </w:styles>
 </file>

</xml_diff>